<commit_message>
Changed background color Added background colors to data entry and tables Updated logo to match Updated changelog file
</commit_message>
<xml_diff>
--- a/images/logo/CTLogo editor.docx
+++ b/images/logo/CTLogo editor.docx
@@ -2,6 +2,11 @@
 <file path=word/document.xml><?xml version="1.0" encoding="utf-8"?>
 <w:document xmlns:wpc="http://schemas.microsoft.com/office/word/2010/wordprocessingCanvas" xmlns:cx="http://schemas.microsoft.com/office/drawing/2014/chartex" xmlns:cx1="http://schemas.microsoft.com/office/drawing/2015/9/8/chartex" xmlns:cx2="http://schemas.microsoft.com/office/drawing/2015/10/21/chartex" xmlns:cx3="http://schemas.microsoft.com/office/drawing/2016/5/9/chartex" xmlns:cx4="http://schemas.microsoft.com/office/drawing/2016/5/10/chartex" xmlns:cx5="http://schemas.microsoft.com/office/drawing/2016/5/11/chartex" xmlns:cx6="http://schemas.microsoft.com/office/drawing/2016/5/12/chartex" xmlns:cx7="http://schemas.microsoft.com/office/drawing/2016/5/13/chartex" xmlns:cx8="http://schemas.microsoft.com/office/drawing/2016/5/14/chartex" xmlns:mc="http://schemas.openxmlformats.org/markup-compatibility/2006" xmlns:aink="http://schemas.microsoft.com/office/drawing/2016/ink" xmlns:am3d="http://schemas.microsoft.com/office/drawing/2017/model3d" xmlns:o="urn:schemas-microsoft-com:office:office" xmlns:r="http://schemas.openxmlformats.org/officeDocument/2006/relationships" xmlns:m="http://schemas.openxmlformats.org/officeDocument/2006/math" xmlns:v="urn:schemas-microsoft-com:vml" xmlns:wp14="http://schemas.microsoft.com/office/word/2010/wordprocessingDrawing" xmlns:wp="http://schemas.openxmlformats.org/drawingml/2006/wordprocessingDrawing" xmlns:w10="urn:schemas-microsoft-com:office:word" xmlns:w="http://schemas.openxmlformats.org/wordprocessingml/2006/main" xmlns:w14="http://schemas.microsoft.com/office/word/2010/wordml" xmlns:w15="http://schemas.microsoft.com/office/word/2012/wordml" xmlns:w16cex="http://schemas.microsoft.com/office/word/2018/wordml/cex" xmlns:w16cid="http://schemas.microsoft.com/office/word/2016/wordml/cid" xmlns:w16="http://schemas.microsoft.com/office/word/2018/wordml" xmlns:w16se="http://schemas.microsoft.com/office/word/2015/wordml/symex" xmlns:wpg="http://schemas.microsoft.com/office/word/2010/wordprocessingGroup" xmlns:wpi="http://schemas.microsoft.com/office/word/2010/wordprocessingInk" xmlns:wne="http://schemas.microsoft.com/office/word/2006/wordml" xmlns:wps="http://schemas.microsoft.com/office/word/2010/wordprocessingShape" mc:Ignorable="w14 w15 w16se w16cid w16 w16cex wp14">
   <w:body>
+    <w:p/>
+    <w:p/>
+    <w:p/>
+    <w:p/>
+    <w:p/>
     <w:p>
       <w:r>
         <w:rPr>
@@ -10,7 +15,7 @@
         <mc:AlternateContent>
           <mc:Choice Requires="wps">
             <w:drawing>
-              <wp:anchor distT="0" distB="0" distL="114300" distR="114300" simplePos="0" relativeHeight="251658239" behindDoc="0" locked="0" layoutInCell="1" allowOverlap="1" wp14:anchorId="49B6CEBF" wp14:editId="7F05A477">
+              <wp:anchor distT="0" distB="0" distL="114300" distR="114300" simplePos="0" relativeHeight="251658239" behindDoc="0" locked="0" layoutInCell="1" allowOverlap="1" wp14:anchorId="49B6CEBF" wp14:editId="7925BD94">
                 <wp:simplePos x="0" y="0"/>
                 <wp:positionH relativeFrom="column">
                   <wp:posOffset>0</wp:posOffset>
@@ -36,7 +41,7 @@
                           <a:avLst/>
                         </a:prstGeom>
                         <a:solidFill>
-                          <a:srgbClr val="A9D18E"/>
+                          <a:srgbClr val="BDF8CC"/>
                         </a:solidFill>
                         <a:ln>
                           <a:noFill/>
@@ -72,7 +77,7 @@
           </mc:Choice>
           <mc:Fallback>
             <w:pict>
-              <v:rect w14:anchorId="50AAEA01" id="Rectangle 16" o:spid="_x0000_s1026" style="position:absolute;margin-left:0;margin-top:-29.6pt;width:441.6pt;height:244.8pt;z-index:251658239;visibility:visible;mso-wrap-style:square;mso-wrap-distance-left:9pt;mso-wrap-distance-top:0;mso-wrap-distance-right:9pt;mso-wrap-distance-bottom:0;mso-position-horizontal:absolute;mso-position-horizontal-relative:text;mso-position-vertical:absolute;mso-position-vertical-relative:text;v-text-anchor:middle" o:gfxdata="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" fillcolor="#a9d18e" stroked="f" strokeweight="1pt"/>
+              <v:rect w14:anchorId="0A57F1B9" id="Rectangle 16" o:spid="_x0000_s1026" style="position:absolute;margin-left:0;margin-top:-29.6pt;width:441.6pt;height:244.8pt;z-index:251658239;visibility:visible;mso-wrap-style:square;mso-wrap-distance-left:9pt;mso-wrap-distance-top:0;mso-wrap-distance-right:9pt;mso-wrap-distance-bottom:0;mso-position-horizontal:absolute;mso-position-horizontal-relative:text;mso-position-vertical:absolute;mso-position-vertical-relative:text;v-text-anchor:middle" o:gfxdata="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" fillcolor="#bdf8cc" stroked="f" strokeweight="1pt"/>
             </w:pict>
           </mc:Fallback>
         </mc:AlternateContent>

</xml_diff>